<commit_message>
found mistake in sem 1 database
</commit_message>
<xml_diff>
--- a/БД/Семинар 1.docx
+++ b/БД/Семинар 1.docx
@@ -5,6 +5,11 @@
     <w:p>
       <w:pPr>
         <w:rPr>
+          <w:rFonts w:ascii="Arial" w:hAnsi="Arial" w:cs="Arial"/>
+          <w:color w:val="000000"/>
+          <w:sz w:val="20"/>
+          <w:szCs w:val="20"/>
+          <w:shd w:val="clear" w:color="auto" w:fill="FFFFFF"/>
           <w:lang w:val="en-US"/>
         </w:rPr>
       </w:pPr>
@@ -23,7 +28,31 @@
           <w:shd w:val="clear" w:color="auto" w:fill="FFFFFF"/>
           <w:lang w:val="en-US"/>
         </w:rPr>
-        <w:t>1. ((S JOIN SP{ALL BUT Quantity}) WHERE Code=”P2”){Name}</w:t>
+        <w:t xml:space="preserve">1. ((S JOIN </w:t>
+      </w:r>
+      <w:proofErr w:type="gramStart"/>
+      <w:r>
+        <w:rPr>
+          <w:rFonts w:ascii="Arial" w:hAnsi="Arial" w:cs="Arial"/>
+          <w:color w:val="000000"/>
+          <w:sz w:val="20"/>
+          <w:szCs w:val="20"/>
+          <w:shd w:val="clear" w:color="auto" w:fill="FFFFFF"/>
+          <w:lang w:val="en-US"/>
+        </w:rPr>
+        <w:t>SP{</w:t>
+      </w:r>
+      <w:proofErr w:type="gramEnd"/>
+      <w:r>
+        <w:rPr>
+          <w:rFonts w:ascii="Arial" w:hAnsi="Arial" w:cs="Arial"/>
+          <w:color w:val="000000"/>
+          <w:sz w:val="20"/>
+          <w:szCs w:val="20"/>
+          <w:shd w:val="clear" w:color="auto" w:fill="FFFFFF"/>
+          <w:lang w:val="en-US"/>
+        </w:rPr>
+        <w:t>ALL BUT Quantity}) WHERE Code=”P2”){Name}</w:t>
       </w:r>
       <w:r>
         <w:rPr>
@@ -44,7 +73,31 @@
           <w:shd w:val="clear" w:color="auto" w:fill="FFFFFF"/>
           <w:lang w:val="en-US"/>
         </w:rPr>
-        <w:t>2. (S JOIN (SP JOIN ((P WHERE Color=”Red”){Code}))){Name}</w:t>
+        <w:t>2. (S JOIN (SP JOIN ((P WHERE Color</w:t>
+      </w:r>
+      <w:proofErr w:type="gramStart"/>
+      <w:r>
+        <w:rPr>
+          <w:rFonts w:ascii="Arial" w:hAnsi="Arial" w:cs="Arial"/>
+          <w:color w:val="000000"/>
+          <w:sz w:val="20"/>
+          <w:szCs w:val="20"/>
+          <w:shd w:val="clear" w:color="auto" w:fill="FFFFFF"/>
+          <w:lang w:val="en-US"/>
+        </w:rPr>
+        <w:t>=”Red</w:t>
+      </w:r>
+      <w:proofErr w:type="gramEnd"/>
+      <w:r>
+        <w:rPr>
+          <w:rFonts w:ascii="Arial" w:hAnsi="Arial" w:cs="Arial"/>
+          <w:color w:val="000000"/>
+          <w:sz w:val="20"/>
+          <w:szCs w:val="20"/>
+          <w:shd w:val="clear" w:color="auto" w:fill="FFFFFF"/>
+          <w:lang w:val="en-US"/>
+        </w:rPr>
+        <w:t>”){Code}))){Name}</w:t>
       </w:r>
       <w:r>
         <w:rPr>
@@ -65,7 +118,64 @@
           <w:shd w:val="clear" w:color="auto" w:fill="FFFFFF"/>
           <w:lang w:val="en-US"/>
         </w:rPr>
-        <w:t>3. ((S{Id} DEVIDEDBY P{Code} PER SP{ALL BUT Quantity}) JOIN S) {Name}</w:t>
+        <w:t xml:space="preserve">3. ((S{Id} </w:t>
+      </w:r>
+      <w:r>
+        <w:rPr>
+          <w:rFonts w:ascii="Arial" w:hAnsi="Arial" w:cs="Arial"/>
+          <w:color w:val="000000"/>
+          <w:sz w:val="20"/>
+          <w:szCs w:val="20"/>
+          <w:shd w:val="clear" w:color="auto" w:fill="FFFFFF"/>
+          <w:lang w:val="en-US"/>
+        </w:rPr>
+        <w:t>DEVIDEDBY</w:t>
+      </w:r>
+      <w:r>
+        <w:rPr>
+          <w:rFonts w:ascii="Arial" w:hAnsi="Arial" w:cs="Arial"/>
+          <w:color w:val="000000"/>
+          <w:sz w:val="20"/>
+          <w:szCs w:val="20"/>
+          <w:shd w:val="clear" w:color="auto" w:fill="FFFFFF"/>
+          <w:lang w:val="en-US"/>
+        </w:rPr>
+        <w:t xml:space="preserve"> </w:t>
+      </w:r>
+      <w:r>
+        <w:rPr>
+          <w:rFonts w:ascii="Arial" w:hAnsi="Arial" w:cs="Arial"/>
+          <w:color w:val="000000"/>
+          <w:sz w:val="20"/>
+          <w:szCs w:val="20"/>
+          <w:shd w:val="clear" w:color="auto" w:fill="FFFFFF"/>
+          <w:lang w:val="en-US"/>
+        </w:rPr>
+        <w:t xml:space="preserve">P{Code} PER </w:t>
+      </w:r>
+      <w:proofErr w:type="gramStart"/>
+      <w:r>
+        <w:rPr>
+          <w:rFonts w:ascii="Arial" w:hAnsi="Arial" w:cs="Arial"/>
+          <w:color w:val="000000"/>
+          <w:sz w:val="20"/>
+          <w:szCs w:val="20"/>
+          <w:shd w:val="clear" w:color="auto" w:fill="FFFFFF"/>
+          <w:lang w:val="en-US"/>
+        </w:rPr>
+        <w:t>SP{</w:t>
+      </w:r>
+      <w:proofErr w:type="gramEnd"/>
+      <w:r>
+        <w:rPr>
+          <w:rFonts w:ascii="Arial" w:hAnsi="Arial" w:cs="Arial"/>
+          <w:color w:val="000000"/>
+          <w:sz w:val="20"/>
+          <w:szCs w:val="20"/>
+          <w:shd w:val="clear" w:color="auto" w:fill="FFFFFF"/>
+          <w:lang w:val="en-US"/>
+        </w:rPr>
+        <w:t>ALL BUT Quantity}) JOIN S) {Name}</w:t>
       </w:r>
       <w:r>
         <w:rPr>
@@ -86,7 +196,119 @@
           <w:shd w:val="clear" w:color="auto" w:fill="FFFFFF"/>
           <w:lang w:val="en-US"/>
         </w:rPr>
-        <w:t>4. (((((S WHERE City=”Moscow”){ID} JOIN SP){Code}) JOIN SP) JOIN S){Name}</w:t>
+        <w:t xml:space="preserve">4. </w:t>
+      </w:r>
+      <w:r>
+        <w:rPr>
+          <w:rFonts w:ascii="Arial" w:hAnsi="Arial" w:cs="Arial"/>
+          <w:color w:val="000000"/>
+          <w:sz w:val="20"/>
+          <w:szCs w:val="20"/>
+          <w:shd w:val="clear" w:color="auto" w:fill="FFFFFF"/>
+          <w:lang w:val="en-US"/>
+        </w:rPr>
+        <w:t>(</w:t>
+      </w:r>
+      <w:r>
+        <w:rPr>
+          <w:rFonts w:ascii="Arial" w:hAnsi="Arial" w:cs="Arial"/>
+          <w:color w:val="000000"/>
+          <w:sz w:val="20"/>
+          <w:szCs w:val="20"/>
+          <w:shd w:val="clear" w:color="auto" w:fill="FFFFFF"/>
+          <w:lang w:val="en-US"/>
+        </w:rPr>
+        <w:t>(</w:t>
+      </w:r>
+      <w:r>
+        <w:rPr>
+          <w:rFonts w:ascii="Arial" w:hAnsi="Arial" w:cs="Arial"/>
+          <w:color w:val="000000"/>
+          <w:sz w:val="20"/>
+          <w:szCs w:val="20"/>
+          <w:shd w:val="clear" w:color="auto" w:fill="FFFFFF"/>
+          <w:lang w:val="en-US"/>
+        </w:rPr>
+        <w:t xml:space="preserve">S{ID} </w:t>
+      </w:r>
+      <w:r>
+        <w:rPr>
+          <w:rFonts w:ascii="Arial" w:hAnsi="Arial" w:cs="Arial"/>
+          <w:color w:val="000000"/>
+          <w:sz w:val="20"/>
+          <w:szCs w:val="20"/>
+          <w:shd w:val="clear" w:color="auto" w:fill="FFFFFF"/>
+          <w:lang w:val="en-US"/>
+        </w:rPr>
+        <w:t xml:space="preserve">DEVIDEDBY </w:t>
+      </w:r>
+      <w:r>
+        <w:rPr>
+          <w:rFonts w:ascii="Arial" w:hAnsi="Arial" w:cs="Arial"/>
+          <w:color w:val="000000"/>
+          <w:sz w:val="20"/>
+          <w:szCs w:val="20"/>
+          <w:shd w:val="clear" w:color="auto" w:fill="FFFFFF"/>
+          <w:lang w:val="en-US"/>
+        </w:rPr>
+        <w:t>(</w:t>
+      </w:r>
+      <w:r>
+        <w:rPr>
+          <w:rFonts w:ascii="Arial" w:hAnsi="Arial" w:cs="Arial"/>
+          <w:color w:val="000000"/>
+          <w:sz w:val="20"/>
+          <w:szCs w:val="20"/>
+          <w:shd w:val="clear" w:color="auto" w:fill="FFFFFF"/>
+          <w:lang w:val="en-US"/>
+        </w:rPr>
+        <w:t>(S WHERE City</w:t>
+      </w:r>
+      <w:proofErr w:type="gramStart"/>
+      <w:r>
+        <w:rPr>
+          <w:rFonts w:ascii="Arial" w:hAnsi="Arial" w:cs="Arial"/>
+          <w:color w:val="000000"/>
+          <w:sz w:val="20"/>
+          <w:szCs w:val="20"/>
+          <w:shd w:val="clear" w:color="auto" w:fill="FFFFFF"/>
+          <w:lang w:val="en-US"/>
+        </w:rPr>
+        <w:t>=”Moscow</w:t>
+      </w:r>
+      <w:proofErr w:type="gramEnd"/>
+      <w:r>
+        <w:rPr>
+          <w:rFonts w:ascii="Arial" w:hAnsi="Arial" w:cs="Arial"/>
+          <w:color w:val="000000"/>
+          <w:sz w:val="20"/>
+          <w:szCs w:val="20"/>
+          <w:shd w:val="clear" w:color="auto" w:fill="FFFFFF"/>
+          <w:lang w:val="en-US"/>
+        </w:rPr>
+        <w:t>”){ID} JOIN SP){Code}</w:t>
+      </w:r>
+      <w:r>
+        <w:rPr>
+          <w:rFonts w:ascii="Arial" w:hAnsi="Arial" w:cs="Arial"/>
+          <w:color w:val="000000"/>
+          <w:sz w:val="20"/>
+          <w:szCs w:val="20"/>
+          <w:shd w:val="clear" w:color="auto" w:fill="FFFFFF"/>
+          <w:lang w:val="en-US"/>
+        </w:rPr>
+        <w:t xml:space="preserve"> </w:t>
+      </w:r>
+      <w:r>
+        <w:rPr>
+          <w:rFonts w:ascii="Arial" w:hAnsi="Arial" w:cs="Arial"/>
+          <w:color w:val="000000"/>
+          <w:sz w:val="20"/>
+          <w:szCs w:val="20"/>
+          <w:shd w:val="clear" w:color="auto" w:fill="FFFFFF"/>
+          <w:lang w:val="en-US"/>
+        </w:rPr>
+        <w:t>PER SP{ID, Code}) JOIN S){Name}</w:t>
       </w:r>
       <w:r>
         <w:rPr>
@@ -288,6 +510,7 @@
     <w:lsdException w:name="HTML Sample" w:semiHidden="1" w:unhideWhenUsed="1"/>
     <w:lsdException w:name="HTML Typewriter" w:semiHidden="1" w:unhideWhenUsed="1"/>
     <w:lsdException w:name="HTML Variable" w:semiHidden="1" w:unhideWhenUsed="1"/>
+    <w:lsdException w:name="Normal Table" w:semiHidden="1" w:unhideWhenUsed="1"/>
     <w:lsdException w:name="annotation subject" w:semiHidden="1" w:unhideWhenUsed="1"/>
     <w:lsdException w:name="No List" w:semiHidden="1" w:unhideWhenUsed="1"/>
     <w:lsdException w:name="Outline List 1" w:semiHidden="1" w:unhideWhenUsed="1"/>
@@ -334,8 +557,10 @@
     <w:lsdException w:name="Table Subtle 2" w:semiHidden="1" w:unhideWhenUsed="1"/>
     <w:lsdException w:name="Table Web 1" w:semiHidden="1" w:unhideWhenUsed="1"/>
     <w:lsdException w:name="Table Web 2" w:semiHidden="1" w:unhideWhenUsed="1"/>
+    <w:lsdException w:name="Table Web 3" w:semiHidden="1" w:unhideWhenUsed="1"/>
     <w:lsdException w:name="Balloon Text" w:semiHidden="1" w:unhideWhenUsed="1"/>
     <w:lsdException w:name="Table Grid" w:uiPriority="39"/>
+    <w:lsdException w:name="Table Theme" w:semiHidden="1" w:unhideWhenUsed="1"/>
     <w:lsdException w:name="Placeholder Text" w:semiHidden="1"/>
     <w:lsdException w:name="No Spacing" w:uiPriority="1" w:qFormat="1"/>
     <w:lsdException w:name="Light Shading" w:uiPriority="60"/>

</xml_diff>